<commit_message>
Problem Statement - Wireframes fix
</commit_message>
<xml_diff>
--- a/21-10-2021/Problem Statement.docx
+++ b/21-10-2021/Problem Statement.docx
@@ -88,7 +88,23 @@
           <w:rFonts w:ascii="Roboto Light" w:hAnsi="Roboto Light" w:cs="Open Sans"/>
           <w:color w:val="000000"/>
         </w:rPr>
-        <w:t>Corso di Laurea in Informatica, prof. A. De Lucia, a.a. 2021-22</w:t>
+        <w:t xml:space="preserve">Corso di Laurea in Informatica, prof. A. De Lucia, </w:t>
+      </w:r>
+      <w:proofErr w:type="spellStart"/>
+      <w:r>
+        <w:rPr>
+          <w:rFonts w:ascii="Roboto Light" w:hAnsi="Roboto Light" w:cs="Open Sans"/>
+          <w:color w:val="000000"/>
+        </w:rPr>
+        <w:t>a.a</w:t>
+      </w:r>
+      <w:proofErr w:type="spellEnd"/>
+      <w:r>
+        <w:rPr>
+          <w:rFonts w:ascii="Roboto Light" w:hAnsi="Roboto Light" w:cs="Open Sans"/>
+          <w:color w:val="000000"/>
+        </w:rPr>
+        <w:t>. 2021-22</w:t>
       </w:r>
     </w:p>
     <w:p>
@@ -233,7 +249,25 @@
             <w:sz w:val="21"/>
             <w:szCs w:val="21"/>
           </w:rPr>
-          <w:t>» GitHub Repository</w:t>
+          <w:t>» GitHub Rep</w:t>
+        </w:r>
+        <w:r>
+          <w:rPr>
+            <w:rStyle w:val="Collegamentoipertestuale"/>
+            <w:rFonts w:ascii="Open Sans" w:hAnsi="Open Sans" w:cs="Open Sans"/>
+            <w:sz w:val="21"/>
+            <w:szCs w:val="21"/>
+          </w:rPr>
+          <w:t>o</w:t>
+        </w:r>
+        <w:r>
+          <w:rPr>
+            <w:rStyle w:val="Collegamentoipertestuale"/>
+            <w:rFonts w:ascii="Open Sans" w:hAnsi="Open Sans" w:cs="Open Sans"/>
+            <w:sz w:val="21"/>
+            <w:szCs w:val="21"/>
+          </w:rPr>
+          <w:t>sitory</w:t>
         </w:r>
       </w:hyperlink>
     </w:p>
@@ -301,8 +335,19 @@
           <w:sz w:val="30"/>
           <w:szCs w:val="30"/>
         </w:rPr>
-        <w:t xml:space="preserve"> Project Proposal</w:t>
-      </w:r>
+        <w:t xml:space="preserve"> Project </w:t>
+      </w:r>
+      <w:proofErr w:type="spellStart"/>
+      <w:r>
+        <w:rPr>
+          <w:rFonts w:ascii="Roboto" w:hAnsi="Roboto" w:cs="Open Sans"/>
+          <w:color w:val="808080" w:themeColor="background1" w:themeShade="80"/>
+          <w:sz w:val="30"/>
+          <w:szCs w:val="30"/>
+        </w:rPr>
+        <w:t>Proposal</w:t>
+      </w:r>
+      <w:proofErr w:type="spellEnd"/>
       <w:r>
         <w:rPr>
           <w:rFonts w:ascii="Roboto" w:hAnsi="Roboto" w:cs="Open Sans"/>
@@ -383,7 +428,31 @@
           <w:sz w:val="48"/>
           <w:szCs w:val="48"/>
         </w:rPr>
-        <w:t xml:space="preserve"> Problem Statement</w:t>
+        <w:t xml:space="preserve"> </w:t>
+      </w:r>
+      <w:proofErr w:type="spellStart"/>
+      <w:r>
+        <w:rPr>
+          <w:rFonts w:ascii="Roboto" w:hAnsi="Roboto" w:cs="Open Sans"/>
+          <w:b/>
+          <w:bCs/>
+          <w:color w:val="000000"/>
+          <w:sz w:val="48"/>
+          <w:szCs w:val="48"/>
+        </w:rPr>
+        <w:t>Problem</w:t>
+      </w:r>
+      <w:proofErr w:type="spellEnd"/>
+      <w:r>
+        <w:rPr>
+          <w:rFonts w:ascii="Roboto" w:hAnsi="Roboto" w:cs="Open Sans"/>
+          <w:b/>
+          <w:bCs/>
+          <w:color w:val="000000"/>
+          <w:sz w:val="48"/>
+          <w:szCs w:val="48"/>
+        </w:rPr>
+        <w:t xml:space="preserve"> Statement</w:t>
       </w:r>
     </w:p>
     <w:p>
@@ -504,8 +573,39 @@
           <w:sz w:val="30"/>
           <w:szCs w:val="30"/>
         </w:rPr>
-        <w:t xml:space="preserve"> Requirement Analysis Document</w:t>
-      </w:r>
+        <w:t xml:space="preserve"> </w:t>
+      </w:r>
+      <w:proofErr w:type="spellStart"/>
+      <w:r>
+        <w:rPr>
+          <w:rFonts w:ascii="Roboto" w:hAnsi="Roboto" w:cs="Open Sans"/>
+          <w:color w:val="808080" w:themeColor="background1" w:themeShade="80"/>
+          <w:sz w:val="30"/>
+          <w:szCs w:val="30"/>
+        </w:rPr>
+        <w:t>Requirement</w:t>
+      </w:r>
+      <w:proofErr w:type="spellEnd"/>
+      <w:r>
+        <w:rPr>
+          <w:rFonts w:ascii="Roboto" w:hAnsi="Roboto" w:cs="Open Sans"/>
+          <w:color w:val="808080" w:themeColor="background1" w:themeShade="80"/>
+          <w:sz w:val="30"/>
+          <w:szCs w:val="30"/>
+        </w:rPr>
+        <w:t xml:space="preserve"> Analysis </w:t>
+      </w:r>
+      <w:proofErr w:type="spellStart"/>
+      <w:r>
+        <w:rPr>
+          <w:rFonts w:ascii="Roboto" w:hAnsi="Roboto" w:cs="Open Sans"/>
+          <w:color w:val="808080" w:themeColor="background1" w:themeShade="80"/>
+          <w:sz w:val="30"/>
+          <w:szCs w:val="30"/>
+        </w:rPr>
+        <w:t>Document</w:t>
+      </w:r>
+      <w:proofErr w:type="spellEnd"/>
     </w:p>
     <w:p>
       <w:pPr>
@@ -555,8 +655,19 @@
           <w:sz w:val="30"/>
           <w:szCs w:val="30"/>
         </w:rPr>
-        <w:t xml:space="preserve"> System Design Document</w:t>
-      </w:r>
+        <w:t xml:space="preserve"> System Design </w:t>
+      </w:r>
+      <w:proofErr w:type="spellStart"/>
+      <w:r>
+        <w:rPr>
+          <w:rFonts w:ascii="Roboto" w:hAnsi="Roboto" w:cs="Open Sans"/>
+          <w:color w:val="808080" w:themeColor="background1" w:themeShade="80"/>
+          <w:sz w:val="30"/>
+          <w:szCs w:val="30"/>
+        </w:rPr>
+        <w:t>Document</w:t>
+      </w:r>
+      <w:proofErr w:type="spellEnd"/>
     </w:p>
     <w:p>
       <w:pPr>
@@ -814,6 +925,7 @@
           <w:szCs w:val="40"/>
         </w:rPr>
       </w:pPr>
+      <w:proofErr w:type="spellStart"/>
       <w:r>
         <w:rPr>
           <w:b/>
@@ -822,7 +934,17 @@
           <w:szCs w:val="48"/>
         </w:rPr>
         <w:lastRenderedPageBreak/>
-        <w:t xml:space="preserve">Shodan </w:t>
+        <w:t>Shodan</w:t>
+      </w:r>
+      <w:proofErr w:type="spellEnd"/>
+      <w:r>
+        <w:rPr>
+          <w:b/>
+          <w:bCs/>
+          <w:sz w:val="48"/>
+          <w:szCs w:val="48"/>
+        </w:rPr>
+        <w:t xml:space="preserve"> </w:t>
       </w:r>
       <w:r>
         <w:rPr>
@@ -1252,12 +1374,21 @@
       <w:r>
         <w:t xml:space="preserve">Questo documento tratta esclusivamente il </w:t>
       </w:r>
-      <w:r>
-        <w:rPr>
-          <w:b/>
-          <w:bCs/>
-        </w:rPr>
-        <w:t>Problem Statement</w:t>
+      <w:proofErr w:type="spellStart"/>
+      <w:r>
+        <w:rPr>
+          <w:b/>
+          <w:bCs/>
+        </w:rPr>
+        <w:t>Problem</w:t>
+      </w:r>
+      <w:proofErr w:type="spellEnd"/>
+      <w:r>
+        <w:rPr>
+          <w:b/>
+          <w:bCs/>
+        </w:rPr>
+        <w:t xml:space="preserve"> Statement</w:t>
       </w:r>
       <w:r>
         <w:t xml:space="preserve"> del progetto.</w:t>
@@ -1266,6 +1397,7 @@
         <w:br/>
         <w:t xml:space="preserve">Per ulteriore documentazione valida ai fini dell’esame, consultare la repository </w:t>
       </w:r>
+      <w:proofErr w:type="spellStart"/>
       <w:r>
         <w:rPr>
           <w:i/>
@@ -1273,6 +1405,7 @@
         </w:rPr>
         <w:t>docs</w:t>
       </w:r>
+      <w:proofErr w:type="spellEnd"/>
       <w:r>
         <w:t>.</w:t>
       </w:r>
@@ -1548,17 +1681,31 @@
         </w:rPr>
         <w:br/>
       </w:r>
-      <w:r>
-        <w:rPr>
-          <w:rFonts w:asciiTheme="majorHAnsi" w:hAnsiTheme="majorHAnsi" w:cstheme="majorHAnsi"/>
-          <w:b/>
-          <w:bCs/>
-          <w:color w:val="000000" w:themeColor="text1"/>
-          <w:sz w:val="24"/>
-          <w:szCs w:val="24"/>
-        </w:rPr>
-        <w:t xml:space="preserve">Shodan è una piattaforma per il </w:t>
-      </w:r>
+      <w:proofErr w:type="spellStart"/>
+      <w:r>
+        <w:rPr>
+          <w:rFonts w:asciiTheme="majorHAnsi" w:hAnsiTheme="majorHAnsi" w:cstheme="majorHAnsi"/>
+          <w:b/>
+          <w:bCs/>
+          <w:color w:val="000000" w:themeColor="text1"/>
+          <w:sz w:val="24"/>
+          <w:szCs w:val="24"/>
+        </w:rPr>
+        <w:t>Shodan</w:t>
+      </w:r>
+      <w:proofErr w:type="spellEnd"/>
+      <w:r>
+        <w:rPr>
+          <w:rFonts w:asciiTheme="majorHAnsi" w:hAnsiTheme="majorHAnsi" w:cstheme="majorHAnsi"/>
+          <w:b/>
+          <w:bCs/>
+          <w:color w:val="000000" w:themeColor="text1"/>
+          <w:sz w:val="24"/>
+          <w:szCs w:val="24"/>
+        </w:rPr>
+        <w:t xml:space="preserve"> è una piattaforma per il </w:t>
+      </w:r>
+      <w:proofErr w:type="spellStart"/>
       <w:r>
         <w:rPr>
           <w:rFonts w:asciiTheme="majorHAnsi" w:hAnsiTheme="majorHAnsi" w:cstheme="majorHAnsi"/>
@@ -1572,14 +1719,35 @@
         </w:rPr>
         <w:t>retrogaming</w:t>
       </w:r>
-      <w:r>
-        <w:rPr>
-          <w:rFonts w:asciiTheme="majorHAnsi" w:hAnsiTheme="majorHAnsi" w:cstheme="majorHAnsi"/>
-          <w:color w:val="000000" w:themeColor="text1"/>
-          <w:sz w:val="24"/>
-          <w:szCs w:val="24"/>
-        </w:rPr>
-        <w:t xml:space="preserve">, ed è dedicata in particolar modo ai fan sfegatati di alcuni franchise videoludici. Shodan, che prende il proprio nome da un personaggio di un titolo pubblicato negli anni 90, </w:t>
+      <w:proofErr w:type="spellEnd"/>
+      <w:r>
+        <w:rPr>
+          <w:rFonts w:asciiTheme="majorHAnsi" w:hAnsiTheme="majorHAnsi" w:cstheme="majorHAnsi"/>
+          <w:color w:val="000000" w:themeColor="text1"/>
+          <w:sz w:val="24"/>
+          <w:szCs w:val="24"/>
+        </w:rPr>
+        <w:t xml:space="preserve">, ed è dedicata in particolar modo ai fan sfegatati di alcuni franchise videoludici. </w:t>
+      </w:r>
+      <w:proofErr w:type="spellStart"/>
+      <w:r>
+        <w:rPr>
+          <w:rFonts w:asciiTheme="majorHAnsi" w:hAnsiTheme="majorHAnsi" w:cstheme="majorHAnsi"/>
+          <w:color w:val="000000" w:themeColor="text1"/>
+          <w:sz w:val="24"/>
+          <w:szCs w:val="24"/>
+        </w:rPr>
+        <w:t>Shodan</w:t>
+      </w:r>
+      <w:proofErr w:type="spellEnd"/>
+      <w:r>
+        <w:rPr>
+          <w:rFonts w:asciiTheme="majorHAnsi" w:hAnsiTheme="majorHAnsi" w:cstheme="majorHAnsi"/>
+          <w:color w:val="000000" w:themeColor="text1"/>
+          <w:sz w:val="24"/>
+          <w:szCs w:val="24"/>
+        </w:rPr>
+        <w:t xml:space="preserve">, che prende il proprio nome da un personaggio di un titolo pubblicato negli anni 90, </w:t>
       </w:r>
       <w:r>
         <w:rPr>
@@ -1598,7 +1766,27 @@
           <w:sz w:val="24"/>
           <w:szCs w:val="24"/>
         </w:rPr>
-        <w:t xml:space="preserve">. Tramite Shodan si potranno </w:t>
+        <w:t xml:space="preserve">. Tramite </w:t>
+      </w:r>
+      <w:proofErr w:type="spellStart"/>
+      <w:r>
+        <w:rPr>
+          <w:rFonts w:asciiTheme="majorHAnsi" w:hAnsiTheme="majorHAnsi" w:cstheme="majorHAnsi"/>
+          <w:color w:val="000000" w:themeColor="text1"/>
+          <w:sz w:val="24"/>
+          <w:szCs w:val="24"/>
+        </w:rPr>
+        <w:t>Shodan</w:t>
+      </w:r>
+      <w:proofErr w:type="spellEnd"/>
+      <w:r>
+        <w:rPr>
+          <w:rFonts w:asciiTheme="majorHAnsi" w:hAnsiTheme="majorHAnsi" w:cstheme="majorHAnsi"/>
+          <w:color w:val="000000" w:themeColor="text1"/>
+          <w:sz w:val="24"/>
+          <w:szCs w:val="24"/>
+        </w:rPr>
+        <w:t xml:space="preserve"> si potranno </w:t>
       </w:r>
       <w:r>
         <w:rPr>
@@ -1640,6 +1828,7 @@
         </w:rPr>
         <w:t>” in “</w:t>
       </w:r>
+      <w:proofErr w:type="spellStart"/>
       <w:r>
         <w:rPr>
           <w:rFonts w:asciiTheme="majorHAnsi" w:hAnsiTheme="majorHAnsi" w:cstheme="majorHAnsi"/>
@@ -1651,6 +1840,7 @@
         </w:rPr>
         <w:t>retrogaming</w:t>
       </w:r>
+      <w:proofErr w:type="spellEnd"/>
       <w:r>
         <w:rPr>
           <w:rFonts w:asciiTheme="majorHAnsi" w:hAnsiTheme="majorHAnsi" w:cstheme="majorHAnsi"/>
@@ -1741,13 +1931,23 @@
           <w:szCs w:val="24"/>
         </w:rPr>
       </w:pPr>
-      <w:r>
-        <w:rPr>
-          <w:rFonts w:asciiTheme="majorHAnsi" w:hAnsiTheme="majorHAnsi" w:cstheme="majorHAnsi"/>
-          <w:sz w:val="24"/>
-          <w:szCs w:val="24"/>
-        </w:rPr>
-        <w:t xml:space="preserve">Shodan offre servizi variegati a tre tipologie differenti di utenti: </w:t>
+      <w:proofErr w:type="spellStart"/>
+      <w:r>
+        <w:rPr>
+          <w:rFonts w:asciiTheme="majorHAnsi" w:hAnsiTheme="majorHAnsi" w:cstheme="majorHAnsi"/>
+          <w:sz w:val="24"/>
+          <w:szCs w:val="24"/>
+        </w:rPr>
+        <w:t>Shodan</w:t>
+      </w:r>
+      <w:proofErr w:type="spellEnd"/>
+      <w:r>
+        <w:rPr>
+          <w:rFonts w:asciiTheme="majorHAnsi" w:hAnsiTheme="majorHAnsi" w:cstheme="majorHAnsi"/>
+          <w:sz w:val="24"/>
+          <w:szCs w:val="24"/>
+        </w:rPr>
+        <w:t xml:space="preserve"> offre servizi variegati a tre tipologie differenti di utenti: </w:t>
       </w:r>
       <w:r>
         <w:rPr>
@@ -1785,7 +1985,17 @@
           <w:sz w:val="24"/>
           <w:szCs w:val="24"/>
         </w:rPr>
-        <w:t>, articolisti, gestori</w:t>
+        <w:t xml:space="preserve">, articolisti, </w:t>
+      </w:r>
+      <w:r>
+        <w:rPr>
+          <w:rFonts w:asciiTheme="majorHAnsi" w:hAnsiTheme="majorHAnsi" w:cstheme="majorHAnsi"/>
+          <w:i/>
+          <w:iCs/>
+          <w:sz w:val="24"/>
+          <w:szCs w:val="24"/>
+        </w:rPr>
+        <w:t>cataloghisti</w:t>
       </w:r>
       <w:r>
         <w:rPr>
@@ -3031,7 +3241,18 @@
           <w:sz w:val="24"/>
           <w:szCs w:val="24"/>
         </w:rPr>
-        <w:t>GESTORE_01</w:t>
+        <w:t>GATALOGHISTA</w:t>
+      </w:r>
+      <w:r>
+        <w:rPr>
+          <w:rFonts w:asciiTheme="majorHAnsi" w:hAnsiTheme="majorHAnsi" w:cstheme="majorHAnsi"/>
+          <w:b/>
+          <w:bCs/>
+          <w:color w:val="000000" w:themeColor="text1"/>
+          <w:sz w:val="24"/>
+          <w:szCs w:val="24"/>
+        </w:rPr>
+        <w:t>_01</w:t>
       </w:r>
       <w:r>
         <w:rPr>
@@ -3068,7 +3289,40 @@
           <w:sz w:val="24"/>
           <w:szCs w:val="24"/>
         </w:rPr>
-        <w:t>RF_GESTORE_02</w:t>
+        <w:t>RF_</w:t>
+      </w:r>
+      <w:r>
+        <w:rPr>
+          <w:rFonts w:asciiTheme="majorHAnsi" w:hAnsiTheme="majorHAnsi" w:cstheme="majorHAnsi"/>
+          <w:b/>
+          <w:bCs/>
+          <w:color w:val="000000" w:themeColor="text1"/>
+          <w:sz w:val="24"/>
+          <w:szCs w:val="24"/>
+        </w:rPr>
+        <w:t>CATALOGHISTA</w:t>
+      </w:r>
+      <w:r>
+        <w:rPr>
+          <w:rFonts w:asciiTheme="majorHAnsi" w:hAnsiTheme="majorHAnsi" w:cstheme="majorHAnsi"/>
+          <w:b/>
+          <w:bCs/>
+          <w:color w:val="000000" w:themeColor="text1"/>
+          <w:sz w:val="24"/>
+          <w:szCs w:val="24"/>
+        </w:rPr>
+        <w:t xml:space="preserve"> </w:t>
+      </w:r>
+      <w:r>
+        <w:rPr>
+          <w:rFonts w:asciiTheme="majorHAnsi" w:hAnsiTheme="majorHAnsi" w:cstheme="majorHAnsi"/>
+          <w:b/>
+          <w:bCs/>
+          <w:color w:val="000000" w:themeColor="text1"/>
+          <w:sz w:val="24"/>
+          <w:szCs w:val="24"/>
+        </w:rPr>
+        <w:t>_02</w:t>
       </w:r>
       <w:r>
         <w:rPr>
@@ -3393,7 +3647,25 @@
           <w:sz w:val="24"/>
           <w:szCs w:val="24"/>
         </w:rPr>
-        <w:t>i suoi ruoli ed accedere a sezioni diverse di Shodan.</w:t>
+        <w:t xml:space="preserve">i suoi ruoli ed accedere a sezioni diverse di </w:t>
+      </w:r>
+      <w:proofErr w:type="spellStart"/>
+      <w:r>
+        <w:rPr>
+          <w:rFonts w:asciiTheme="majorHAnsi" w:hAnsiTheme="majorHAnsi" w:cstheme="majorHAnsi"/>
+          <w:sz w:val="24"/>
+          <w:szCs w:val="24"/>
+        </w:rPr>
+        <w:t>Shodan</w:t>
+      </w:r>
+      <w:proofErr w:type="spellEnd"/>
+      <w:r>
+        <w:rPr>
+          <w:rFonts w:asciiTheme="majorHAnsi" w:hAnsiTheme="majorHAnsi" w:cstheme="majorHAnsi"/>
+          <w:sz w:val="24"/>
+          <w:szCs w:val="24"/>
+        </w:rPr>
+        <w:t>.</w:t>
       </w:r>
     </w:p>
     <w:p>
@@ -3772,7 +4044,25 @@
           <w:sz w:val="24"/>
           <w:szCs w:val="24"/>
         </w:rPr>
-        <w:t>: Le password degli utenti dovranno essere criptate nel database. La funzione di criptazione scelta non dovrà permettere di risalire alla password a partire dalla stringa crittografata, al fine di impedire che con un data breach un malintenzionato possa accedere ad aree ad esso non riservate</w:t>
+        <w:t xml:space="preserve">: Le password degli utenti dovranno essere criptate nel database. La funzione di criptazione scelta non dovrà permettere di risalire alla password a partire dalla stringa crittografata, al fine di impedire che con un data </w:t>
+      </w:r>
+      <w:proofErr w:type="spellStart"/>
+      <w:r>
+        <w:rPr>
+          <w:rFonts w:asciiTheme="majorHAnsi" w:hAnsiTheme="majorHAnsi" w:cstheme="majorHAnsi"/>
+          <w:sz w:val="24"/>
+          <w:szCs w:val="24"/>
+        </w:rPr>
+        <w:t>breach</w:t>
+      </w:r>
+      <w:proofErr w:type="spellEnd"/>
+      <w:r>
+        <w:rPr>
+          <w:rFonts w:asciiTheme="majorHAnsi" w:hAnsiTheme="majorHAnsi" w:cstheme="majorHAnsi"/>
+          <w:sz w:val="24"/>
+          <w:szCs w:val="24"/>
+        </w:rPr>
+        <w:t xml:space="preserve"> un malintenzionato possa accedere ad aree ad esso non riservate</w:t>
       </w:r>
     </w:p>
     <w:p>
@@ -3948,7 +4238,21 @@
         <w:rPr>
           <w:rFonts w:asciiTheme="majorHAnsi" w:hAnsiTheme="majorHAnsi" w:cstheme="majorHAnsi"/>
         </w:rPr>
-        <w:t>: Il sistema dovrà essere web-based, accessibile da qualsiasi dispositivo che sia connesso ad Internet.</w:t>
+        <w:t>: Il sistema dovrà essere web-</w:t>
+      </w:r>
+      <w:proofErr w:type="spellStart"/>
+      <w:r>
+        <w:rPr>
+          <w:rFonts w:asciiTheme="majorHAnsi" w:hAnsiTheme="majorHAnsi" w:cstheme="majorHAnsi"/>
+        </w:rPr>
+        <w:t>based</w:t>
+      </w:r>
+      <w:proofErr w:type="spellEnd"/>
+      <w:r>
+        <w:rPr>
+          <w:rFonts w:asciiTheme="majorHAnsi" w:hAnsiTheme="majorHAnsi" w:cstheme="majorHAnsi"/>
+        </w:rPr>
+        <w:t>, accessibile da qualsiasi dispositivo che sia connesso ad Internet.</w:t>
       </w:r>
     </w:p>
     <w:p>
@@ -4105,7 +4409,43 @@
           <w:sz w:val="24"/>
           <w:szCs w:val="24"/>
         </w:rPr>
-        <w:t>Carmine è un grande fan del retrogaming ed è iscritto a Shodan.</w:t>
+        <w:t xml:space="preserve">Carmine è un grande fan del </w:t>
+      </w:r>
+      <w:proofErr w:type="spellStart"/>
+      <w:r>
+        <w:rPr>
+          <w:rFonts w:asciiTheme="majorHAnsi" w:hAnsiTheme="majorHAnsi" w:cstheme="majorHAnsi"/>
+          <w:sz w:val="24"/>
+          <w:szCs w:val="24"/>
+        </w:rPr>
+        <w:t>retrogaming</w:t>
+      </w:r>
+      <w:proofErr w:type="spellEnd"/>
+      <w:r>
+        <w:rPr>
+          <w:rFonts w:asciiTheme="majorHAnsi" w:hAnsiTheme="majorHAnsi" w:cstheme="majorHAnsi"/>
+          <w:sz w:val="24"/>
+          <w:szCs w:val="24"/>
+        </w:rPr>
+        <w:t xml:space="preserve"> ed è iscritto a </w:t>
+      </w:r>
+      <w:proofErr w:type="spellStart"/>
+      <w:r>
+        <w:rPr>
+          <w:rFonts w:asciiTheme="majorHAnsi" w:hAnsiTheme="majorHAnsi" w:cstheme="majorHAnsi"/>
+          <w:sz w:val="24"/>
+          <w:szCs w:val="24"/>
+        </w:rPr>
+        <w:t>Shodan</w:t>
+      </w:r>
+      <w:proofErr w:type="spellEnd"/>
+      <w:r>
+        <w:rPr>
+          <w:rFonts w:asciiTheme="majorHAnsi" w:hAnsiTheme="majorHAnsi" w:cstheme="majorHAnsi"/>
+          <w:sz w:val="24"/>
+          <w:szCs w:val="24"/>
+        </w:rPr>
+        <w:t>.</w:t>
       </w:r>
       <w:r>
         <w:rPr>
@@ -4137,15 +4477,51 @@
           <w:sz w:val="24"/>
           <w:szCs w:val="24"/>
         </w:rPr>
-        <w:t xml:space="preserve">uole acquistare “System Shock”, titolo rilasciato nel 1994. Carmine si collega al sito web di Shodan; </w:t>
-      </w:r>
-      <w:r>
-        <w:rPr>
-          <w:rFonts w:asciiTheme="majorHAnsi" w:hAnsiTheme="majorHAnsi" w:cstheme="majorHAnsi"/>
-          <w:sz w:val="24"/>
-          <w:szCs w:val="24"/>
-        </w:rPr>
-        <w:t xml:space="preserve">la pagina iniziale è una pagina di landing che gli permette di Shodan come ospite, visualizzare il catalogo e le notizie. </w:t>
+        <w:t xml:space="preserve">uole acquistare “System Shock”, titolo rilasciato nel 1994. Carmine si collega al sito web di </w:t>
+      </w:r>
+      <w:proofErr w:type="spellStart"/>
+      <w:r>
+        <w:rPr>
+          <w:rFonts w:asciiTheme="majorHAnsi" w:hAnsiTheme="majorHAnsi" w:cstheme="majorHAnsi"/>
+          <w:sz w:val="24"/>
+          <w:szCs w:val="24"/>
+        </w:rPr>
+        <w:t>Shodan</w:t>
+      </w:r>
+      <w:proofErr w:type="spellEnd"/>
+      <w:r>
+        <w:rPr>
+          <w:rFonts w:asciiTheme="majorHAnsi" w:hAnsiTheme="majorHAnsi" w:cstheme="majorHAnsi"/>
+          <w:sz w:val="24"/>
+          <w:szCs w:val="24"/>
+        </w:rPr>
+        <w:t xml:space="preserve">; </w:t>
+      </w:r>
+      <w:r>
+        <w:rPr>
+          <w:rFonts w:asciiTheme="majorHAnsi" w:hAnsiTheme="majorHAnsi" w:cstheme="majorHAnsi"/>
+          <w:sz w:val="24"/>
+          <w:szCs w:val="24"/>
+        </w:rPr>
+        <w:t xml:space="preserve">la pagina iniziale è una pagina di landing che gli permette di </w:t>
+      </w:r>
+      <w:proofErr w:type="spellStart"/>
+      <w:r>
+        <w:rPr>
+          <w:rFonts w:asciiTheme="majorHAnsi" w:hAnsiTheme="majorHAnsi" w:cstheme="majorHAnsi"/>
+          <w:sz w:val="24"/>
+          <w:szCs w:val="24"/>
+        </w:rPr>
+        <w:t>Shodan</w:t>
+      </w:r>
+      <w:proofErr w:type="spellEnd"/>
+      <w:r>
+        <w:rPr>
+          <w:rFonts w:asciiTheme="majorHAnsi" w:hAnsiTheme="majorHAnsi" w:cstheme="majorHAnsi"/>
+          <w:sz w:val="24"/>
+          <w:szCs w:val="24"/>
+        </w:rPr>
+        <w:t xml:space="preserve"> come ospite, visualizzare il catalogo e le notizie. </w:t>
       </w:r>
     </w:p>
     <w:p>
@@ -4179,7 +4555,25 @@
           <w:sz w:val="24"/>
           <w:szCs w:val="24"/>
         </w:rPr>
-        <w:t>, presenta un form per inserire nome utente e password e un bottone “Accedi” che permette l’autenticazione.</w:t>
+        <w:t xml:space="preserve">, presenta un </w:t>
+      </w:r>
+      <w:proofErr w:type="spellStart"/>
+      <w:r>
+        <w:rPr>
+          <w:rFonts w:asciiTheme="majorHAnsi" w:hAnsiTheme="majorHAnsi" w:cstheme="majorHAnsi"/>
+          <w:sz w:val="24"/>
+          <w:szCs w:val="24"/>
+        </w:rPr>
+        <w:t>form</w:t>
+      </w:r>
+      <w:proofErr w:type="spellEnd"/>
+      <w:r>
+        <w:rPr>
+          <w:rFonts w:asciiTheme="majorHAnsi" w:hAnsiTheme="majorHAnsi" w:cstheme="majorHAnsi"/>
+          <w:sz w:val="24"/>
+          <w:szCs w:val="24"/>
+        </w:rPr>
+        <w:t xml:space="preserve"> per inserire nome utente e password e un bottone “Accedi” che permette l’autenticazione.</w:t>
       </w:r>
       <w:r>
         <w:rPr>
@@ -4287,7 +4681,25 @@
           <w:sz w:val="24"/>
           <w:szCs w:val="24"/>
         </w:rPr>
-        <w:t>Inserisce i suoi dati, in nome utente “carminenapolitano” e in password “</w:t>
+        <w:t>Inserisce i suoi dati, in nome utente “</w:t>
+      </w:r>
+      <w:proofErr w:type="spellStart"/>
+      <w:r>
+        <w:rPr>
+          <w:rFonts w:asciiTheme="majorHAnsi" w:hAnsiTheme="majorHAnsi" w:cstheme="majorHAnsi"/>
+          <w:sz w:val="24"/>
+          <w:szCs w:val="24"/>
+        </w:rPr>
+        <w:t>carminenapolitano</w:t>
+      </w:r>
+      <w:proofErr w:type="spellEnd"/>
+      <w:r>
+        <w:rPr>
+          <w:rFonts w:asciiTheme="majorHAnsi" w:hAnsiTheme="majorHAnsi" w:cstheme="majorHAnsi"/>
+          <w:sz w:val="24"/>
+          <w:szCs w:val="24"/>
+        </w:rPr>
+        <w:t>” e in password “</w:t>
       </w:r>
       <w:r>
         <w:rPr>
@@ -4429,7 +4841,25 @@
           <w:sz w:val="24"/>
           <w:szCs w:val="24"/>
         </w:rPr>
-        <w:t xml:space="preserve">”, verrà reindirizzato nella pagina del negozio dove potrà osservare l’intero catalogo di Shodan. </w:t>
+        <w:t xml:space="preserve">”, verrà reindirizzato nella pagina del negozio dove potrà osservare l’intero catalogo di </w:t>
+      </w:r>
+      <w:proofErr w:type="spellStart"/>
+      <w:r>
+        <w:rPr>
+          <w:rFonts w:asciiTheme="majorHAnsi" w:hAnsiTheme="majorHAnsi" w:cstheme="majorHAnsi"/>
+          <w:sz w:val="24"/>
+          <w:szCs w:val="24"/>
+        </w:rPr>
+        <w:t>Shodan</w:t>
+      </w:r>
+      <w:proofErr w:type="spellEnd"/>
+      <w:r>
+        <w:rPr>
+          <w:rFonts w:asciiTheme="majorHAnsi" w:hAnsiTheme="majorHAnsi" w:cstheme="majorHAnsi"/>
+          <w:sz w:val="24"/>
+          <w:szCs w:val="24"/>
+        </w:rPr>
+        <w:t xml:space="preserve">. </w:t>
       </w:r>
       <w:r>
         <w:rPr>
@@ -5086,7 +5516,61 @@
           <w:sz w:val="24"/>
           <w:szCs w:val="24"/>
         </w:rPr>
-        <w:t xml:space="preserve">”, viene reindirizzato ad una pagina dove può modificare i propri dati di accesso. In questa pagina di impostazioni sono presenti una serie di form, tra cui quello tramite il quale potrà modificare la sua password. In questo form fornisce, negli appositi textbox, la password attuale, la nuova password e la conferma. In questo semplice scenario, Carmine ricorda la vecchia password e </w:t>
+        <w:t xml:space="preserve">”, viene reindirizzato ad una pagina dove può modificare i propri dati di accesso. In questa pagina di impostazioni sono presenti una serie di </w:t>
+      </w:r>
+      <w:proofErr w:type="spellStart"/>
+      <w:r>
+        <w:rPr>
+          <w:rFonts w:asciiTheme="majorHAnsi" w:hAnsiTheme="majorHAnsi" w:cstheme="majorHAnsi"/>
+          <w:sz w:val="24"/>
+          <w:szCs w:val="24"/>
+        </w:rPr>
+        <w:t>form</w:t>
+      </w:r>
+      <w:proofErr w:type="spellEnd"/>
+      <w:r>
+        <w:rPr>
+          <w:rFonts w:asciiTheme="majorHAnsi" w:hAnsiTheme="majorHAnsi" w:cstheme="majorHAnsi"/>
+          <w:sz w:val="24"/>
+          <w:szCs w:val="24"/>
+        </w:rPr>
+        <w:t xml:space="preserve">, tra cui quello tramite il quale potrà modificare la sua password. In questo </w:t>
+      </w:r>
+      <w:proofErr w:type="spellStart"/>
+      <w:r>
+        <w:rPr>
+          <w:rFonts w:asciiTheme="majorHAnsi" w:hAnsiTheme="majorHAnsi" w:cstheme="majorHAnsi"/>
+          <w:sz w:val="24"/>
+          <w:szCs w:val="24"/>
+        </w:rPr>
+        <w:t>form</w:t>
+      </w:r>
+      <w:proofErr w:type="spellEnd"/>
+      <w:r>
+        <w:rPr>
+          <w:rFonts w:asciiTheme="majorHAnsi" w:hAnsiTheme="majorHAnsi" w:cstheme="majorHAnsi"/>
+          <w:sz w:val="24"/>
+          <w:szCs w:val="24"/>
+        </w:rPr>
+        <w:t xml:space="preserve"> fornisce, negli appositi </w:t>
+      </w:r>
+      <w:proofErr w:type="spellStart"/>
+      <w:r>
+        <w:rPr>
+          <w:rFonts w:asciiTheme="majorHAnsi" w:hAnsiTheme="majorHAnsi" w:cstheme="majorHAnsi"/>
+          <w:sz w:val="24"/>
+          <w:szCs w:val="24"/>
+        </w:rPr>
+        <w:t>textbox</w:t>
+      </w:r>
+      <w:proofErr w:type="spellEnd"/>
+      <w:r>
+        <w:rPr>
+          <w:rFonts w:asciiTheme="majorHAnsi" w:hAnsiTheme="majorHAnsi" w:cstheme="majorHAnsi"/>
+          <w:sz w:val="24"/>
+          <w:szCs w:val="24"/>
+        </w:rPr>
+        <w:t xml:space="preserve">, la password attuale, la nuova password e la conferma. In questo semplice scenario, Carmine ricorda la vecchia password e </w:t>
       </w:r>
       <w:r>
         <w:rPr>
@@ -5095,7 +5579,25 @@
           <w:szCs w:val="24"/>
         </w:rPr>
         <w:lastRenderedPageBreak/>
-        <w:t>fornisce inoltre una nuova password conforme agli standard di sicurezza di Shodan, pertanto alla pressione del tasto “</w:t>
+        <w:t xml:space="preserve">fornisce inoltre una nuova password conforme agli standard di sicurezza di </w:t>
+      </w:r>
+      <w:proofErr w:type="spellStart"/>
+      <w:r>
+        <w:rPr>
+          <w:rFonts w:asciiTheme="majorHAnsi" w:hAnsiTheme="majorHAnsi" w:cstheme="majorHAnsi"/>
+          <w:sz w:val="24"/>
+          <w:szCs w:val="24"/>
+        </w:rPr>
+        <w:t>Shodan</w:t>
+      </w:r>
+      <w:proofErr w:type="spellEnd"/>
+      <w:r>
+        <w:rPr>
+          <w:rFonts w:asciiTheme="majorHAnsi" w:hAnsiTheme="majorHAnsi" w:cstheme="majorHAnsi"/>
+          <w:sz w:val="24"/>
+          <w:szCs w:val="24"/>
+        </w:rPr>
+        <w:t>, pertanto alla pressione del tasto “</w:t>
       </w:r>
       <w:r>
         <w:rPr>
@@ -5130,7 +5632,43 @@
           <w:sz w:val="24"/>
           <w:szCs w:val="24"/>
         </w:rPr>
-        <w:t>Da questo momento in poi potrà accedere a Shodan soltanto con la nuova password. Infine, decide di interrompere la sua esperienza di navigazione su Shodan; pertanto, dalla barra di navigazione laterale preme il pulsante “</w:t>
+        <w:t xml:space="preserve">Da questo momento in poi potrà accedere a </w:t>
+      </w:r>
+      <w:proofErr w:type="spellStart"/>
+      <w:r>
+        <w:rPr>
+          <w:rFonts w:asciiTheme="majorHAnsi" w:hAnsiTheme="majorHAnsi" w:cstheme="majorHAnsi"/>
+          <w:sz w:val="24"/>
+          <w:szCs w:val="24"/>
+        </w:rPr>
+        <w:t>Shodan</w:t>
+      </w:r>
+      <w:proofErr w:type="spellEnd"/>
+      <w:r>
+        <w:rPr>
+          <w:rFonts w:asciiTheme="majorHAnsi" w:hAnsiTheme="majorHAnsi" w:cstheme="majorHAnsi"/>
+          <w:sz w:val="24"/>
+          <w:szCs w:val="24"/>
+        </w:rPr>
+        <w:t xml:space="preserve"> soltanto con la nuova password. Infine, decide di interrompere la sua esperienza di navigazione su </w:t>
+      </w:r>
+      <w:proofErr w:type="spellStart"/>
+      <w:r>
+        <w:rPr>
+          <w:rFonts w:asciiTheme="majorHAnsi" w:hAnsiTheme="majorHAnsi" w:cstheme="majorHAnsi"/>
+          <w:sz w:val="24"/>
+          <w:szCs w:val="24"/>
+        </w:rPr>
+        <w:t>Shodan</w:t>
+      </w:r>
+      <w:proofErr w:type="spellEnd"/>
+      <w:r>
+        <w:rPr>
+          <w:rFonts w:asciiTheme="majorHAnsi" w:hAnsiTheme="majorHAnsi" w:cstheme="majorHAnsi"/>
+          <w:sz w:val="24"/>
+          <w:szCs w:val="24"/>
+        </w:rPr>
+        <w:t>; pertanto, dalla barra di navigazione laterale preme il pulsante “</w:t>
       </w:r>
       <w:r>
         <w:rPr>
@@ -5148,7 +5686,25 @@
           <w:sz w:val="24"/>
           <w:szCs w:val="24"/>
         </w:rPr>
-        <w:t>” e viene deautenticato, quindi reindirizzato alla pagina iniziale di accesso.</w:t>
+        <w:t xml:space="preserve">” e viene </w:t>
+      </w:r>
+      <w:proofErr w:type="spellStart"/>
+      <w:r>
+        <w:rPr>
+          <w:rFonts w:asciiTheme="majorHAnsi" w:hAnsiTheme="majorHAnsi" w:cstheme="majorHAnsi"/>
+          <w:sz w:val="24"/>
+          <w:szCs w:val="24"/>
+        </w:rPr>
+        <w:t>deautenticato</w:t>
+      </w:r>
+      <w:proofErr w:type="spellEnd"/>
+      <w:r>
+        <w:rPr>
+          <w:rFonts w:asciiTheme="majorHAnsi" w:hAnsiTheme="majorHAnsi" w:cstheme="majorHAnsi"/>
+          <w:sz w:val="24"/>
+          <w:szCs w:val="24"/>
+        </w:rPr>
+        <w:t>, quindi reindirizzato alla pagina iniziale di accesso.</w:t>
       </w:r>
     </w:p>
     <w:p>
@@ -5257,7 +5813,59 @@
           <w:sz w:val="24"/>
           <w:szCs w:val="24"/>
         </w:rPr>
-        <w:t xml:space="preserve">Antonio è un gestore di Shodan. Può aggiungere e rimuovere titoli dal catalogo. Vuole aggiungere un nuovo titolo, “Sonic The Hedgehog”, titolo del 1991. Apre il portale web e visualizza la pagina iniziale, cioè la pagina di landing dove può esplorare il catalogo, visualizzare le notizie ed effettuare il login. </w:t>
+        <w:t>Antonio è un</w:t>
+      </w:r>
+      <w:r>
+        <w:rPr>
+          <w:rFonts w:asciiTheme="majorHAnsi" w:hAnsiTheme="majorHAnsi" w:cstheme="majorHAnsi"/>
+          <w:sz w:val="24"/>
+          <w:szCs w:val="24"/>
+        </w:rPr>
+        <w:t xml:space="preserve"> cataloghista</w:t>
+      </w:r>
+      <w:r>
+        <w:rPr>
+          <w:rFonts w:asciiTheme="majorHAnsi" w:hAnsiTheme="majorHAnsi" w:cstheme="majorHAnsi"/>
+          <w:sz w:val="24"/>
+          <w:szCs w:val="24"/>
+        </w:rPr>
+        <w:t xml:space="preserve"> di </w:t>
+      </w:r>
+      <w:proofErr w:type="spellStart"/>
+      <w:r>
+        <w:rPr>
+          <w:rFonts w:asciiTheme="majorHAnsi" w:hAnsiTheme="majorHAnsi" w:cstheme="majorHAnsi"/>
+          <w:sz w:val="24"/>
+          <w:szCs w:val="24"/>
+        </w:rPr>
+        <w:t>Shodan</w:t>
+      </w:r>
+      <w:proofErr w:type="spellEnd"/>
+      <w:r>
+        <w:rPr>
+          <w:rFonts w:asciiTheme="majorHAnsi" w:hAnsiTheme="majorHAnsi" w:cstheme="majorHAnsi"/>
+          <w:sz w:val="24"/>
+          <w:szCs w:val="24"/>
+        </w:rPr>
+        <w:t xml:space="preserve">. Può aggiungere e rimuovere titoli dal catalogo. Vuole aggiungere un nuovo titolo, “Sonic The </w:t>
+      </w:r>
+      <w:proofErr w:type="spellStart"/>
+      <w:r>
+        <w:rPr>
+          <w:rFonts w:asciiTheme="majorHAnsi" w:hAnsiTheme="majorHAnsi" w:cstheme="majorHAnsi"/>
+          <w:sz w:val="24"/>
+          <w:szCs w:val="24"/>
+        </w:rPr>
+        <w:t>Hedgehog</w:t>
+      </w:r>
+      <w:proofErr w:type="spellEnd"/>
+      <w:r>
+        <w:rPr>
+          <w:rFonts w:asciiTheme="majorHAnsi" w:hAnsiTheme="majorHAnsi" w:cstheme="majorHAnsi"/>
+          <w:sz w:val="24"/>
+          <w:szCs w:val="24"/>
+        </w:rPr>
+        <w:t xml:space="preserve">”, titolo del 1991. Apre il portale web e visualizza la pagina iniziale, cioè la pagina di landing dove può esplorare il catalogo, visualizzare le notizie ed effettuare il login. </w:t>
       </w:r>
     </w:p>
     <w:p>
@@ -5354,7 +5962,25 @@
           <w:sz w:val="24"/>
           <w:szCs w:val="24"/>
         </w:rPr>
-        <w:t>Essendo ciò che vuole compiere un’azione riservata ai soli articolisti, preme sul bottone “Effettua il login” in alto a destra e viene reindirizzato alla pagina di accesso che permette l’inserimento delle credenziali. Dalla stessa pagina che Carmine, semplice utente, userebbe per accedere alla sua area personale, Antonio inserisce le proprie credenziali, nome utente “antoniogravino” e password “pippo1967”.</w:t>
+        <w:t>Essendo ciò che vuole compiere un’azione riservata ai soli articolisti, preme sul bottone “Effettua il login” in alto a destra e viene reindirizzato alla pagina di accesso che permette l’inserimento delle credenziali. Dalla stessa pagina che Carmine, semplice utente, userebbe per accedere alla sua area personale, Antonio inserisce le proprie credenziali, nome utente “</w:t>
+      </w:r>
+      <w:proofErr w:type="spellStart"/>
+      <w:r>
+        <w:rPr>
+          <w:rFonts w:asciiTheme="majorHAnsi" w:hAnsiTheme="majorHAnsi" w:cstheme="majorHAnsi"/>
+          <w:sz w:val="24"/>
+          <w:szCs w:val="24"/>
+        </w:rPr>
+        <w:t>antoniogravino</w:t>
+      </w:r>
+      <w:proofErr w:type="spellEnd"/>
+      <w:r>
+        <w:rPr>
+          <w:rFonts w:asciiTheme="majorHAnsi" w:hAnsiTheme="majorHAnsi" w:cstheme="majorHAnsi"/>
+          <w:sz w:val="24"/>
+          <w:szCs w:val="24"/>
+        </w:rPr>
+        <w:t>” e password “pippo1967”.</w:t>
       </w:r>
       <w:r>
         <w:rPr>
@@ -5379,7 +6005,61 @@
           <w:sz w:val="24"/>
           <w:szCs w:val="24"/>
         </w:rPr>
-        <w:t xml:space="preserve">Clicca sul bottone “Accedi” e viene reindirizzato alla sua pagina amministrativa da Gestore. Qui potrà effettuare tutto ciò che è permesso ai gestori. Per procedere con l’inserimento del nuovo titolo, userà ciò che è offerto nel form “Aggiungi Gioco”.  Riempie tutti i campi del form, annotando il nome del gioco, il prezzo, la data di rilascio, la descrizione del gioco e l’immagine di copertina. Infine, preme il tasto “Aggiungi” e il sito web risponde con un messaggio comunicando che l’operazione è andata a buon fine. Da ora “Sonic The Hedgehog” è visualizzabile nella sezione Negozio ed è disponibile all’acquisto. </w:t>
+        <w:t xml:space="preserve">Clicca sul bottone “Accedi” e viene reindirizzato alla sua pagina amministrativa da Gestore. Qui potrà effettuare tutto ciò che è permesso ai gestori. Per procedere con l’inserimento del nuovo titolo, userà ciò che è offerto nel </w:t>
+      </w:r>
+      <w:proofErr w:type="spellStart"/>
+      <w:r>
+        <w:rPr>
+          <w:rFonts w:asciiTheme="majorHAnsi" w:hAnsiTheme="majorHAnsi" w:cstheme="majorHAnsi"/>
+          <w:sz w:val="24"/>
+          <w:szCs w:val="24"/>
+        </w:rPr>
+        <w:t>form</w:t>
+      </w:r>
+      <w:proofErr w:type="spellEnd"/>
+      <w:r>
+        <w:rPr>
+          <w:rFonts w:asciiTheme="majorHAnsi" w:hAnsiTheme="majorHAnsi" w:cstheme="majorHAnsi"/>
+          <w:sz w:val="24"/>
+          <w:szCs w:val="24"/>
+        </w:rPr>
+        <w:t xml:space="preserve"> “Aggiungi Gioco”.  Riempie tutti i campi del </w:t>
+      </w:r>
+      <w:proofErr w:type="spellStart"/>
+      <w:r>
+        <w:rPr>
+          <w:rFonts w:asciiTheme="majorHAnsi" w:hAnsiTheme="majorHAnsi" w:cstheme="majorHAnsi"/>
+          <w:sz w:val="24"/>
+          <w:szCs w:val="24"/>
+        </w:rPr>
+        <w:t>form</w:t>
+      </w:r>
+      <w:proofErr w:type="spellEnd"/>
+      <w:r>
+        <w:rPr>
+          <w:rFonts w:asciiTheme="majorHAnsi" w:hAnsiTheme="majorHAnsi" w:cstheme="majorHAnsi"/>
+          <w:sz w:val="24"/>
+          <w:szCs w:val="24"/>
+        </w:rPr>
+        <w:t xml:space="preserve">, annotando il nome del gioco, il prezzo, la data di rilascio, la descrizione del gioco e l’immagine di copertina. Infine, preme il tasto “Aggiungi” e il sito web risponde con un messaggio comunicando che l’operazione è andata a buon fine. Da ora “Sonic The </w:t>
+      </w:r>
+      <w:proofErr w:type="spellStart"/>
+      <w:r>
+        <w:rPr>
+          <w:rFonts w:asciiTheme="majorHAnsi" w:hAnsiTheme="majorHAnsi" w:cstheme="majorHAnsi"/>
+          <w:sz w:val="24"/>
+          <w:szCs w:val="24"/>
+        </w:rPr>
+        <w:t>Hedgehog</w:t>
+      </w:r>
+      <w:proofErr w:type="spellEnd"/>
+      <w:r>
+        <w:rPr>
+          <w:rFonts w:asciiTheme="majorHAnsi" w:hAnsiTheme="majorHAnsi" w:cstheme="majorHAnsi"/>
+          <w:sz w:val="24"/>
+          <w:szCs w:val="24"/>
+        </w:rPr>
+        <w:t xml:space="preserve">” è visualizzabile nella sezione Negozio ed è disponibile all’acquisto. </w:t>
       </w:r>
     </w:p>
     <w:p>
@@ -5393,22 +6073,12 @@
       <w:r>
         <w:rPr>
           <w:noProof/>
-          <w:sz w:val="24"/>
-          <w:szCs w:val="24"/>
         </w:rPr>
         <w:drawing>
-          <wp:anchor distT="0" distB="0" distL="114300" distR="114300" simplePos="0" relativeHeight="251665408" behindDoc="0" locked="0" layoutInCell="1" allowOverlap="1" wp14:anchorId="6A019549" wp14:editId="59C8F34D">
-            <wp:simplePos x="0" y="0"/>
-            <wp:positionH relativeFrom="margin">
-              <wp:align>center</wp:align>
-            </wp:positionH>
-            <wp:positionV relativeFrom="paragraph">
-              <wp:posOffset>232889</wp:posOffset>
-            </wp:positionV>
-            <wp:extent cx="4390390" cy="3517265"/>
-            <wp:effectExtent l="0" t="0" r="0" b="6985"/>
-            <wp:wrapTopAndBottom/>
-            <wp:docPr id="14" name="Immagine 14"/>
+          <wp:inline distT="0" distB="0" distL="0" distR="0" wp14:anchorId="2E35B360" wp14:editId="6DEEE703">
+            <wp:extent cx="6120130" cy="3566795"/>
+            <wp:effectExtent l="0" t="0" r="0" b="0"/>
+            <wp:docPr id="19" name="Immagine 19"/>
             <wp:cNvGraphicFramePr>
               <a:graphicFrameLocks xmlns:a="http://schemas.openxmlformats.org/drawingml/2006/main" noChangeAspect="1"/>
             </wp:cNvGraphicFramePr>
@@ -5416,7 +6086,7 @@
               <a:graphicData uri="http://schemas.openxmlformats.org/drawingml/2006/picture">
                 <pic:pic xmlns:pic="http://schemas.openxmlformats.org/drawingml/2006/picture">
                   <pic:nvPicPr>
-                    <pic:cNvPr id="0" name="Picture 7"/>
+                    <pic:cNvPr id="0" name="Picture 6"/>
                     <pic:cNvPicPr>
                       <a:picLocks noChangeAspect="1" noChangeArrowheads="1"/>
                     </pic:cNvPicPr>
@@ -5437,7 +6107,7 @@
                   <pic:spPr bwMode="auto">
                     <a:xfrm>
                       <a:off x="0" y="0"/>
-                      <a:ext cx="4390390" cy="3517265"/>
+                      <a:ext cx="6120130" cy="3566795"/>
                     </a:xfrm>
                     <a:prstGeom prst="rect">
                       <a:avLst/>
@@ -5450,13 +6120,7 @@
                 </pic:pic>
               </a:graphicData>
             </a:graphic>
-            <wp14:sizeRelH relativeFrom="margin">
-              <wp14:pctWidth>0</wp14:pctWidth>
-            </wp14:sizeRelH>
-            <wp14:sizeRelV relativeFrom="margin">
-              <wp14:pctHeight>0</wp14:pctHeight>
-            </wp14:sizeRelV>
-          </wp:anchor>
+          </wp:inline>
         </w:drawing>
       </w:r>
     </w:p>
@@ -5484,7 +6148,134 @@
           <w:sz w:val="24"/>
           <w:szCs w:val="24"/>
         </w:rPr>
-        <w:t>Dopo aver aggiungo il nuovo titolo, si accorge di aver aggiunto in precedenza un gioco che non è propriamente retro, “Far Cry”, titolo del 2008. Su Shodan sono presenti solo giochi retro e vuole eliminare quel titolo. Dalla stessa pagina dal quale ha aggiunto un nuovo gioco, nell’apposito form “Elimina Gioco” inserisce l’indentificativo del titolo e preme sul tasto “Elimina” e il sito web risponde con un messaggio comunicando che l’operazione è andata a buon fine. Da adesso “Far Cry” non è più visualizzabile nella sezione Negozio. Infine, decide di interrompere l’esperienza di navigazione su Shodan avendo terminato i suoi compiti da articolista per oggi; pertanto, dalla barra di navigazione preme il pulsante “Esci” e viene deautenticato, e infine reindirizzato alla pagina di landing per gli ospiti.</w:t>
+        <w:lastRenderedPageBreak/>
+        <w:t xml:space="preserve">Dopo aver aggiungo il nuovo titolo, si accorge di aver aggiunto in precedenza un gioco che non è propriamente retro, “Far </w:t>
+      </w:r>
+      <w:proofErr w:type="spellStart"/>
+      <w:r>
+        <w:rPr>
+          <w:rFonts w:asciiTheme="majorHAnsi" w:hAnsiTheme="majorHAnsi" w:cstheme="majorHAnsi"/>
+          <w:sz w:val="24"/>
+          <w:szCs w:val="24"/>
+        </w:rPr>
+        <w:t>Cry</w:t>
+      </w:r>
+      <w:proofErr w:type="spellEnd"/>
+      <w:r>
+        <w:rPr>
+          <w:rFonts w:asciiTheme="majorHAnsi" w:hAnsiTheme="majorHAnsi" w:cstheme="majorHAnsi"/>
+          <w:sz w:val="24"/>
+          <w:szCs w:val="24"/>
+        </w:rPr>
+        <w:t xml:space="preserve">”, titolo del 2008. Su </w:t>
+      </w:r>
+      <w:proofErr w:type="spellStart"/>
+      <w:r>
+        <w:rPr>
+          <w:rFonts w:asciiTheme="majorHAnsi" w:hAnsiTheme="majorHAnsi" w:cstheme="majorHAnsi"/>
+          <w:sz w:val="24"/>
+          <w:szCs w:val="24"/>
+        </w:rPr>
+        <w:t>Shodan</w:t>
+      </w:r>
+      <w:proofErr w:type="spellEnd"/>
+      <w:r>
+        <w:rPr>
+          <w:rFonts w:asciiTheme="majorHAnsi" w:hAnsiTheme="majorHAnsi" w:cstheme="majorHAnsi"/>
+          <w:sz w:val="24"/>
+          <w:szCs w:val="24"/>
+        </w:rPr>
+        <w:t xml:space="preserve"> sono presenti solo giochi retro e vuole eliminare quel titolo. Dalla stessa pagina dal quale ha aggiunto un nuovo gioco, nell’apposito </w:t>
+      </w:r>
+      <w:proofErr w:type="spellStart"/>
+      <w:r>
+        <w:rPr>
+          <w:rFonts w:asciiTheme="majorHAnsi" w:hAnsiTheme="majorHAnsi" w:cstheme="majorHAnsi"/>
+          <w:sz w:val="24"/>
+          <w:szCs w:val="24"/>
+        </w:rPr>
+        <w:t>form</w:t>
+      </w:r>
+      <w:proofErr w:type="spellEnd"/>
+      <w:r>
+        <w:rPr>
+          <w:rFonts w:asciiTheme="majorHAnsi" w:hAnsiTheme="majorHAnsi" w:cstheme="majorHAnsi"/>
+          <w:sz w:val="24"/>
+          <w:szCs w:val="24"/>
+        </w:rPr>
+        <w:t xml:space="preserve"> “Elimina Gioco” inserisce l’</w:t>
+      </w:r>
+      <w:proofErr w:type="spellStart"/>
+      <w:r>
+        <w:rPr>
+          <w:rFonts w:asciiTheme="majorHAnsi" w:hAnsiTheme="majorHAnsi" w:cstheme="majorHAnsi"/>
+          <w:sz w:val="24"/>
+          <w:szCs w:val="24"/>
+        </w:rPr>
+        <w:t>indentificativo</w:t>
+      </w:r>
+      <w:proofErr w:type="spellEnd"/>
+      <w:r>
+        <w:rPr>
+          <w:rFonts w:asciiTheme="majorHAnsi" w:hAnsiTheme="majorHAnsi" w:cstheme="majorHAnsi"/>
+          <w:sz w:val="24"/>
+          <w:szCs w:val="24"/>
+        </w:rPr>
+        <w:t xml:space="preserve"> del titolo e preme sul tasto “Elimina” e il sito web risponde con un messaggio comunicando che l’operazione è andata a buon fine. Da adesso “Far </w:t>
+      </w:r>
+      <w:proofErr w:type="spellStart"/>
+      <w:r>
+        <w:rPr>
+          <w:rFonts w:asciiTheme="majorHAnsi" w:hAnsiTheme="majorHAnsi" w:cstheme="majorHAnsi"/>
+          <w:sz w:val="24"/>
+          <w:szCs w:val="24"/>
+        </w:rPr>
+        <w:t>Cry</w:t>
+      </w:r>
+      <w:proofErr w:type="spellEnd"/>
+      <w:r>
+        <w:rPr>
+          <w:rFonts w:asciiTheme="majorHAnsi" w:hAnsiTheme="majorHAnsi" w:cstheme="majorHAnsi"/>
+          <w:sz w:val="24"/>
+          <w:szCs w:val="24"/>
+        </w:rPr>
+        <w:t xml:space="preserve">” non è più visualizzabile nella sezione Negozio. Infine, decide di interrompere l’esperienza di navigazione su </w:t>
+      </w:r>
+      <w:proofErr w:type="spellStart"/>
+      <w:r>
+        <w:rPr>
+          <w:rFonts w:asciiTheme="majorHAnsi" w:hAnsiTheme="majorHAnsi" w:cstheme="majorHAnsi"/>
+          <w:sz w:val="24"/>
+          <w:szCs w:val="24"/>
+        </w:rPr>
+        <w:t>Shodan</w:t>
+      </w:r>
+      <w:proofErr w:type="spellEnd"/>
+      <w:r>
+        <w:rPr>
+          <w:rFonts w:asciiTheme="majorHAnsi" w:hAnsiTheme="majorHAnsi" w:cstheme="majorHAnsi"/>
+          <w:sz w:val="24"/>
+          <w:szCs w:val="24"/>
+        </w:rPr>
+        <w:t xml:space="preserve"> avendo terminato i suoi compiti da articolista per oggi; pertanto, dalla barra di navigazione preme il pulsante “Esci” e viene </w:t>
+      </w:r>
+      <w:proofErr w:type="spellStart"/>
+      <w:r>
+        <w:rPr>
+          <w:rFonts w:asciiTheme="majorHAnsi" w:hAnsiTheme="majorHAnsi" w:cstheme="majorHAnsi"/>
+          <w:sz w:val="24"/>
+          <w:szCs w:val="24"/>
+        </w:rPr>
+        <w:t>deautenticato</w:t>
+      </w:r>
+      <w:proofErr w:type="spellEnd"/>
+      <w:r>
+        <w:rPr>
+          <w:rFonts w:asciiTheme="majorHAnsi" w:hAnsiTheme="majorHAnsi" w:cstheme="majorHAnsi"/>
+          <w:sz w:val="24"/>
+          <w:szCs w:val="24"/>
+        </w:rPr>
+        <w:t>, e infine reindirizzato alla pagina di landing per gli ospiti.</w:t>
       </w:r>
     </w:p>
     <w:p>
@@ -5556,7 +6347,43 @@
           <w:sz w:val="24"/>
           <w:szCs w:val="24"/>
         </w:rPr>
-        <w:t xml:space="preserve">Eugenio è un articolista di Shodan. Può aggiungere e rimuovere articoli dalla sezione Notizie. I saldi di Natale stanno pe arrivare ed Eugenio vuole annunciarlo, pubblicando un articolo. Apre il portale web e visualizza la pagina iniziale, la pagina dalla quale è possibile visitare il catalogo e le notizie di Shodan e, dalla quale in altro, a destra può premere il bottone “Effettua il login”. </w:t>
+        <w:t xml:space="preserve">Eugenio è un articolista di </w:t>
+      </w:r>
+      <w:proofErr w:type="spellStart"/>
+      <w:r>
+        <w:rPr>
+          <w:rFonts w:asciiTheme="majorHAnsi" w:hAnsiTheme="majorHAnsi" w:cstheme="majorHAnsi"/>
+          <w:sz w:val="24"/>
+          <w:szCs w:val="24"/>
+        </w:rPr>
+        <w:t>Shodan</w:t>
+      </w:r>
+      <w:proofErr w:type="spellEnd"/>
+      <w:r>
+        <w:rPr>
+          <w:rFonts w:asciiTheme="majorHAnsi" w:hAnsiTheme="majorHAnsi" w:cstheme="majorHAnsi"/>
+          <w:sz w:val="24"/>
+          <w:szCs w:val="24"/>
+        </w:rPr>
+        <w:t xml:space="preserve">. Può aggiungere e rimuovere articoli dalla sezione Notizie. I saldi di Natale stanno pe arrivare ed Eugenio vuole annunciarlo, pubblicando un articolo. Apre il portale web e visualizza la pagina iniziale, la pagina dalla quale è possibile visitare il catalogo e le notizie di </w:t>
+      </w:r>
+      <w:proofErr w:type="spellStart"/>
+      <w:r>
+        <w:rPr>
+          <w:rFonts w:asciiTheme="majorHAnsi" w:hAnsiTheme="majorHAnsi" w:cstheme="majorHAnsi"/>
+          <w:sz w:val="24"/>
+          <w:szCs w:val="24"/>
+        </w:rPr>
+        <w:t>Shodan</w:t>
+      </w:r>
+      <w:proofErr w:type="spellEnd"/>
+      <w:r>
+        <w:rPr>
+          <w:rFonts w:asciiTheme="majorHAnsi" w:hAnsiTheme="majorHAnsi" w:cstheme="majorHAnsi"/>
+          <w:sz w:val="24"/>
+          <w:szCs w:val="24"/>
+        </w:rPr>
+        <w:t xml:space="preserve"> e, dalla quale in altro, a destra può premere il bottone “Effettua il login”. </w:t>
       </w:r>
     </w:p>
     <w:p>
@@ -5661,7 +6488,25 @@
           <w:sz w:val="24"/>
           <w:szCs w:val="24"/>
         </w:rPr>
-        <w:t xml:space="preserve">Dovendo effettuare un’operazione riservata agli articolisti, preme il bottone “Effettua il login” e viene reindirizzato alla pagina di accesso che permette l’inserimento delle credenziali. Eugenio inserisce le credenziali, nome utente “eugeniomontale” e password “meriggiare1925”. </w:t>
+        <w:t>Dovendo effettuare un’operazione riservata agli articolisti, preme il bottone “Effettua il login” e viene reindirizzato alla pagina di accesso che permette l’inserimento delle credenziali. Eugenio inserisce le credenziali, nome utente “</w:t>
+      </w:r>
+      <w:proofErr w:type="spellStart"/>
+      <w:r>
+        <w:rPr>
+          <w:rFonts w:asciiTheme="majorHAnsi" w:hAnsiTheme="majorHAnsi" w:cstheme="majorHAnsi"/>
+          <w:sz w:val="24"/>
+          <w:szCs w:val="24"/>
+        </w:rPr>
+        <w:t>eugeniomontale</w:t>
+      </w:r>
+      <w:proofErr w:type="spellEnd"/>
+      <w:r>
+        <w:rPr>
+          <w:rFonts w:asciiTheme="majorHAnsi" w:hAnsiTheme="majorHAnsi" w:cstheme="majorHAnsi"/>
+          <w:sz w:val="24"/>
+          <w:szCs w:val="24"/>
+        </w:rPr>
+        <w:t xml:space="preserve">” e password “meriggiare1925”. </w:t>
       </w:r>
     </w:p>
     <w:p>
@@ -5767,7 +6612,43 @@
           <w:szCs w:val="24"/>
         </w:rPr>
         <w:lastRenderedPageBreak/>
-        <w:t xml:space="preserve">Clicca sul bottone “Accedi” e viene reindirizzato alla sua pagina amministrativa da Articolista. Qui potrà effettuare tutto ciò che è permesso agli articolisti. Per procedere all’inserimento dell’articolo, userà ciò che è offerto nel form “Aggiungi Articolo”. Riempie tutti i campi del form, annotando il titolo, il sottotitolo e il contenuto dell’articolo. </w:t>
+        <w:t xml:space="preserve">Clicca sul bottone “Accedi” e viene reindirizzato alla sua pagina amministrativa da Articolista. Qui potrà effettuare tutto ciò che è permesso agli articolisti. Per procedere all’inserimento dell’articolo, userà ciò che è offerto nel </w:t>
+      </w:r>
+      <w:proofErr w:type="spellStart"/>
+      <w:r>
+        <w:rPr>
+          <w:rFonts w:asciiTheme="majorHAnsi" w:hAnsiTheme="majorHAnsi" w:cstheme="majorHAnsi"/>
+          <w:sz w:val="24"/>
+          <w:szCs w:val="24"/>
+        </w:rPr>
+        <w:t>form</w:t>
+      </w:r>
+      <w:proofErr w:type="spellEnd"/>
+      <w:r>
+        <w:rPr>
+          <w:rFonts w:asciiTheme="majorHAnsi" w:hAnsiTheme="majorHAnsi" w:cstheme="majorHAnsi"/>
+          <w:sz w:val="24"/>
+          <w:szCs w:val="24"/>
+        </w:rPr>
+        <w:t xml:space="preserve"> “Aggiungi Articolo”. Riempie tutti i campi del </w:t>
+      </w:r>
+      <w:proofErr w:type="spellStart"/>
+      <w:r>
+        <w:rPr>
+          <w:rFonts w:asciiTheme="majorHAnsi" w:hAnsiTheme="majorHAnsi" w:cstheme="majorHAnsi"/>
+          <w:sz w:val="24"/>
+          <w:szCs w:val="24"/>
+        </w:rPr>
+        <w:t>form</w:t>
+      </w:r>
+      <w:proofErr w:type="spellEnd"/>
+      <w:r>
+        <w:rPr>
+          <w:rFonts w:asciiTheme="majorHAnsi" w:hAnsiTheme="majorHAnsi" w:cstheme="majorHAnsi"/>
+          <w:sz w:val="24"/>
+          <w:szCs w:val="24"/>
+        </w:rPr>
+        <w:t xml:space="preserve">, annotando il titolo, il sottotitolo e il contenuto dell’articolo. </w:t>
       </w:r>
     </w:p>
     <w:p>
@@ -5781,22 +6662,12 @@
       <w:r>
         <w:rPr>
           <w:noProof/>
-          <w:sz w:val="24"/>
-          <w:szCs w:val="24"/>
         </w:rPr>
         <w:drawing>
-          <wp:anchor distT="0" distB="0" distL="114300" distR="114300" simplePos="0" relativeHeight="251668480" behindDoc="0" locked="0" layoutInCell="1" allowOverlap="1" wp14:anchorId="58151D42" wp14:editId="3D10549A">
-            <wp:simplePos x="0" y="0"/>
-            <wp:positionH relativeFrom="margin">
-              <wp:align>center</wp:align>
-            </wp:positionH>
-            <wp:positionV relativeFrom="paragraph">
-              <wp:posOffset>218536</wp:posOffset>
-            </wp:positionV>
-            <wp:extent cx="3872865" cy="3102610"/>
-            <wp:effectExtent l="0" t="0" r="0" b="2540"/>
-            <wp:wrapTopAndBottom/>
-            <wp:docPr id="18" name="Immagine 18"/>
+          <wp:inline distT="0" distB="0" distL="0" distR="0" wp14:anchorId="309AA250" wp14:editId="392B2542">
+            <wp:extent cx="6120130" cy="3566795"/>
+            <wp:effectExtent l="0" t="0" r="0" b="0"/>
+            <wp:docPr id="20" name="Immagine 20"/>
             <wp:cNvGraphicFramePr>
               <a:graphicFrameLocks xmlns:a="http://schemas.openxmlformats.org/drawingml/2006/main" noChangeAspect="1"/>
             </wp:cNvGraphicFramePr>
@@ -5804,13 +6675,13 @@
               <a:graphicData uri="http://schemas.openxmlformats.org/drawingml/2006/picture">
                 <pic:pic xmlns:pic="http://schemas.openxmlformats.org/drawingml/2006/picture">
                   <pic:nvPicPr>
-                    <pic:cNvPr id="0" name="Picture 9"/>
+                    <pic:cNvPr id="0" name="Picture 8"/>
                     <pic:cNvPicPr>
                       <a:picLocks noChangeAspect="1" noChangeArrowheads="1"/>
                     </pic:cNvPicPr>
                   </pic:nvPicPr>
                   <pic:blipFill>
-                    <a:blip r:embed="rId25" cstate="print">
+                    <a:blip r:embed="rId25">
                       <a:extLst>
                         <a:ext uri="{28A0092B-C50C-407E-A947-70E740481C1C}">
                           <a14:useLocalDpi xmlns:a14="http://schemas.microsoft.com/office/drawing/2010/main" val="0"/>
@@ -5825,7 +6696,7 @@
                   <pic:spPr bwMode="auto">
                     <a:xfrm>
                       <a:off x="0" y="0"/>
-                      <a:ext cx="3872865" cy="3102610"/>
+                      <a:ext cx="6120130" cy="3566795"/>
                     </a:xfrm>
                     <a:prstGeom prst="rect">
                       <a:avLst/>
@@ -5838,13 +6709,7 @@
                 </pic:pic>
               </a:graphicData>
             </a:graphic>
-            <wp14:sizeRelH relativeFrom="margin">
-              <wp14:pctWidth>0</wp14:pctWidth>
-            </wp14:sizeRelH>
-            <wp14:sizeRelV relativeFrom="margin">
-              <wp14:pctHeight>0</wp14:pctHeight>
-            </wp14:sizeRelV>
-          </wp:anchor>
+          </wp:inline>
         </w:drawing>
       </w:r>
     </w:p>
@@ -5888,7 +6753,43 @@
           <w:sz w:val="24"/>
           <w:szCs w:val="24"/>
         </w:rPr>
-        <w:t xml:space="preserve"> Shodan avendo terminato i suoi compiti da articolista per oggi; pertanto, dalla barra di navigazione preme il pulsante “Esci” e vien deautenticato, e infine reindirizzato alla pagina di landing per gli ospiti. </w:t>
+        <w:t xml:space="preserve"> </w:t>
+      </w:r>
+      <w:proofErr w:type="spellStart"/>
+      <w:r>
+        <w:rPr>
+          <w:rFonts w:asciiTheme="majorHAnsi" w:hAnsiTheme="majorHAnsi" w:cstheme="majorHAnsi"/>
+          <w:sz w:val="24"/>
+          <w:szCs w:val="24"/>
+        </w:rPr>
+        <w:t>Shodan</w:t>
+      </w:r>
+      <w:proofErr w:type="spellEnd"/>
+      <w:r>
+        <w:rPr>
+          <w:rFonts w:asciiTheme="majorHAnsi" w:hAnsiTheme="majorHAnsi" w:cstheme="majorHAnsi"/>
+          <w:sz w:val="24"/>
+          <w:szCs w:val="24"/>
+        </w:rPr>
+        <w:t xml:space="preserve"> avendo terminato i suoi compiti da articolista per oggi; pertanto, dalla barra di navigazione preme il pulsante “Esci” e vien </w:t>
+      </w:r>
+      <w:proofErr w:type="spellStart"/>
+      <w:r>
+        <w:rPr>
+          <w:rFonts w:asciiTheme="majorHAnsi" w:hAnsiTheme="majorHAnsi" w:cstheme="majorHAnsi"/>
+          <w:sz w:val="24"/>
+          <w:szCs w:val="24"/>
+        </w:rPr>
+        <w:t>deautenticato</w:t>
+      </w:r>
+      <w:proofErr w:type="spellEnd"/>
+      <w:r>
+        <w:rPr>
+          <w:rFonts w:asciiTheme="majorHAnsi" w:hAnsiTheme="majorHAnsi" w:cstheme="majorHAnsi"/>
+          <w:sz w:val="24"/>
+          <w:szCs w:val="24"/>
+        </w:rPr>
+        <w:t xml:space="preserve">, e infine reindirizzato alla pagina di landing per gli ospiti. </w:t>
       </w:r>
     </w:p>
     <w:p/>
@@ -6116,7 +7017,25 @@
           <w:sz w:val="24"/>
           <w:szCs w:val="24"/>
         </w:rPr>
-        <w:t>Apache Maven 3.8.2</w:t>
+        <w:t xml:space="preserve">Apache </w:t>
+      </w:r>
+      <w:proofErr w:type="spellStart"/>
+      <w:r>
+        <w:rPr>
+          <w:rFonts w:asciiTheme="majorHAnsi" w:hAnsiTheme="majorHAnsi" w:cstheme="majorHAnsi"/>
+          <w:sz w:val="24"/>
+          <w:szCs w:val="24"/>
+        </w:rPr>
+        <w:t>Maven</w:t>
+      </w:r>
+      <w:proofErr w:type="spellEnd"/>
+      <w:r>
+        <w:rPr>
+          <w:rFonts w:asciiTheme="majorHAnsi" w:hAnsiTheme="majorHAnsi" w:cstheme="majorHAnsi"/>
+          <w:sz w:val="24"/>
+          <w:szCs w:val="24"/>
+        </w:rPr>
+        <w:t xml:space="preserve"> 3.8.2</w:t>
       </w:r>
     </w:p>
     <w:p>
@@ -6138,7 +7057,16 @@
           <w:sz w:val="24"/>
           <w:szCs w:val="24"/>
         </w:rPr>
-        <w:t>JDK 17, Java Server Pages, Java Se</w:t>
+        <w:t xml:space="preserve">JDK 17, Java Server Pages, Java </w:t>
+      </w:r>
+      <w:proofErr w:type="spellStart"/>
+      <w:r>
+        <w:rPr>
+          <w:rFonts w:asciiTheme="majorHAnsi" w:hAnsiTheme="majorHAnsi" w:cstheme="majorHAnsi"/>
+          <w:sz w:val="24"/>
+          <w:szCs w:val="24"/>
+        </w:rPr>
+        <w:t>Se</w:t>
       </w:r>
       <w:r>
         <w:rPr>
@@ -6148,6 +7076,7 @@
         </w:rPr>
         <w:t>rvlets</w:t>
       </w:r>
+      <w:proofErr w:type="spellEnd"/>
     </w:p>
     <w:p>
       <w:pPr>
@@ -6190,7 +7119,25 @@
           <w:sz w:val="24"/>
           <w:szCs w:val="24"/>
         </w:rPr>
-        <w:t>JavaScript, jQuery, AJAX</w:t>
+        <w:t xml:space="preserve">JavaScript, </w:t>
+      </w:r>
+      <w:proofErr w:type="spellStart"/>
+      <w:r>
+        <w:rPr>
+          <w:rFonts w:asciiTheme="majorHAnsi" w:hAnsiTheme="majorHAnsi" w:cstheme="majorHAnsi"/>
+          <w:sz w:val="24"/>
+          <w:szCs w:val="24"/>
+        </w:rPr>
+        <w:t>jQuery</w:t>
+      </w:r>
+      <w:proofErr w:type="spellEnd"/>
+      <w:r>
+        <w:rPr>
+          <w:rFonts w:asciiTheme="majorHAnsi" w:hAnsiTheme="majorHAnsi" w:cstheme="majorHAnsi"/>
+          <w:sz w:val="24"/>
+          <w:szCs w:val="24"/>
+        </w:rPr>
+        <w:t>, AJAX</w:t>
       </w:r>
     </w:p>
     <w:p>
@@ -6264,7 +7211,21 @@
         <w:rPr>
           <w:rFonts w:asciiTheme="majorHAnsi" w:hAnsiTheme="majorHAnsi" w:cstheme="majorHAnsi"/>
         </w:rPr>
-        <w:t>dagli amanti del retrogaming.</w:t>
+        <w:t xml:space="preserve">dagli amanti del </w:t>
+      </w:r>
+      <w:proofErr w:type="spellStart"/>
+      <w:r>
+        <w:rPr>
+          <w:rFonts w:asciiTheme="majorHAnsi" w:hAnsiTheme="majorHAnsi" w:cstheme="majorHAnsi"/>
+        </w:rPr>
+        <w:t>retrogaming</w:t>
+      </w:r>
+      <w:proofErr w:type="spellEnd"/>
+      <w:r>
+        <w:rPr>
+          <w:rFonts w:asciiTheme="majorHAnsi" w:hAnsiTheme="majorHAnsi" w:cstheme="majorHAnsi"/>
+        </w:rPr>
+        <w:t>.</w:t>
       </w:r>
     </w:p>
     <w:p/>
@@ -6355,8 +7316,20 @@
           <w:szCs w:val="24"/>
           <w:lang w:eastAsia="it-IT"/>
         </w:rPr>
-        <w:t>Project Proposal</w:t>
-      </w:r>
+        <w:t xml:space="preserve">Project </w:t>
+      </w:r>
+      <w:proofErr w:type="spellStart"/>
+      <w:r>
+        <w:rPr>
+          <w:rFonts w:asciiTheme="majorHAnsi" w:eastAsia="Times New Roman" w:hAnsiTheme="majorHAnsi" w:cstheme="majorHAnsi"/>
+          <w:color w:val="000000" w:themeColor="text1"/>
+          <w:sz w:val="24"/>
+          <w:szCs w:val="24"/>
+          <w:lang w:eastAsia="it-IT"/>
+        </w:rPr>
+        <w:t>Proposal</w:t>
+      </w:r>
+      <w:proofErr w:type="spellEnd"/>
     </w:p>
     <w:p>
       <w:pPr>
@@ -6394,7 +7367,29 @@
           <w:szCs w:val="24"/>
           <w:lang w:eastAsia="it-IT"/>
         </w:rPr>
-        <w:t xml:space="preserve"> Problem Statement</w:t>
+        <w:t xml:space="preserve"> </w:t>
+      </w:r>
+      <w:proofErr w:type="spellStart"/>
+      <w:r>
+        <w:rPr>
+          <w:rFonts w:asciiTheme="majorHAnsi" w:eastAsia="Times New Roman" w:hAnsiTheme="majorHAnsi" w:cstheme="majorHAnsi"/>
+          <w:color w:val="000000" w:themeColor="text1"/>
+          <w:sz w:val="24"/>
+          <w:szCs w:val="24"/>
+          <w:lang w:eastAsia="it-IT"/>
+        </w:rPr>
+        <w:t>Problem</w:t>
+      </w:r>
+      <w:proofErr w:type="spellEnd"/>
+      <w:r>
+        <w:rPr>
+          <w:rFonts w:asciiTheme="majorHAnsi" w:eastAsia="Times New Roman" w:hAnsiTheme="majorHAnsi" w:cstheme="majorHAnsi"/>
+          <w:color w:val="000000" w:themeColor="text1"/>
+          <w:sz w:val="24"/>
+          <w:szCs w:val="24"/>
+          <w:lang w:eastAsia="it-IT"/>
+        </w:rPr>
+        <w:t xml:space="preserve"> Statement</w:t>
       </w:r>
     </w:p>
     <w:p>
@@ -6472,8 +7467,42 @@
           <w:szCs w:val="24"/>
           <w:lang w:eastAsia="it-IT"/>
         </w:rPr>
-        <w:t xml:space="preserve"> Requirements Analysis Document</w:t>
-      </w:r>
+        <w:t xml:space="preserve"> </w:t>
+      </w:r>
+      <w:proofErr w:type="spellStart"/>
+      <w:r>
+        <w:rPr>
+          <w:rFonts w:asciiTheme="majorHAnsi" w:eastAsia="Times New Roman" w:hAnsiTheme="majorHAnsi" w:cstheme="majorHAnsi"/>
+          <w:color w:val="000000" w:themeColor="text1"/>
+          <w:sz w:val="24"/>
+          <w:szCs w:val="24"/>
+          <w:lang w:eastAsia="it-IT"/>
+        </w:rPr>
+        <w:t>Requirements</w:t>
+      </w:r>
+      <w:proofErr w:type="spellEnd"/>
+      <w:r>
+        <w:rPr>
+          <w:rFonts w:asciiTheme="majorHAnsi" w:eastAsia="Times New Roman" w:hAnsiTheme="majorHAnsi" w:cstheme="majorHAnsi"/>
+          <w:color w:val="000000" w:themeColor="text1"/>
+          <w:sz w:val="24"/>
+          <w:szCs w:val="24"/>
+          <w:lang w:eastAsia="it-IT"/>
+        </w:rPr>
+        <w:t xml:space="preserve"> Analysis </w:t>
+      </w:r>
+      <w:proofErr w:type="spellStart"/>
+      <w:r>
+        <w:rPr>
+          <w:rFonts w:asciiTheme="majorHAnsi" w:eastAsia="Times New Roman" w:hAnsiTheme="majorHAnsi" w:cstheme="majorHAnsi"/>
+          <w:color w:val="000000" w:themeColor="text1"/>
+          <w:sz w:val="24"/>
+          <w:szCs w:val="24"/>
+          <w:lang w:eastAsia="it-IT"/>
+        </w:rPr>
+        <w:t>Document</w:t>
+      </w:r>
+      <w:proofErr w:type="spellEnd"/>
     </w:p>
     <w:p>
       <w:pPr>
@@ -6511,8 +7540,20 @@
           <w:szCs w:val="24"/>
           <w:lang w:eastAsia="it-IT"/>
         </w:rPr>
-        <w:t xml:space="preserve"> System Design Document</w:t>
-      </w:r>
+        <w:t xml:space="preserve"> System Design </w:t>
+      </w:r>
+      <w:proofErr w:type="spellStart"/>
+      <w:r>
+        <w:rPr>
+          <w:rFonts w:asciiTheme="majorHAnsi" w:eastAsia="Times New Roman" w:hAnsiTheme="majorHAnsi" w:cstheme="majorHAnsi"/>
+          <w:color w:val="000000" w:themeColor="text1"/>
+          <w:sz w:val="24"/>
+          <w:szCs w:val="24"/>
+          <w:lang w:eastAsia="it-IT"/>
+        </w:rPr>
+        <w:t>Document</w:t>
+      </w:r>
+      <w:proofErr w:type="spellEnd"/>
     </w:p>
     <w:p>
       <w:pPr>
@@ -10598,6 +11639,18 @@
       <w:szCs w:val="20"/>
     </w:rPr>
   </w:style>
+  <w:style w:type="character" w:styleId="Collegamentovisitato">
+    <w:name w:val="FollowedHyperlink"/>
+    <w:basedOn w:val="Carpredefinitoparagrafo"/>
+    <w:uiPriority w:val="99"/>
+    <w:semiHidden/>
+    <w:unhideWhenUsed/>
+    <w:rsid w:val="002F78D9"/>
+    <w:rPr>
+      <w:color w:val="954F72" w:themeColor="followedHyperlink"/>
+      <w:u w:val="single"/>
+    </w:rPr>
+  </w:style>
 </w:styles>
 </file>
 

</xml_diff>